<commit_message>
Adding Module 10 Screen Shots
</commit_message>
<xml_diff>
--- a/Module 10 test plan.docx
+++ b/Module 10 test plan.docx
@@ -117,7 +117,16 @@
           <w:kern w:val="0"/>
           <w14:ligatures w14:val="none"/>
         </w:rPr>
-        <w:t> [</w:t>
+        <w:t> </w:t>
+      </w:r>
+      <w:r>
+        <w:rPr>
+          <w:rFonts w:ascii="Times New Roman" w:eastAsia="Times New Roman" w:hAnsi="Times New Roman" w:cs="Times New Roman"/>
+          <w:color w:val="000000"/>
+          <w:kern w:val="0"/>
+          <w14:ligatures w14:val="none"/>
+        </w:rPr>
+        <w:t>Caleb Stark</w:t>
       </w:r>
       <w:r>
         <w:rPr>
@@ -184,737 +193,16 @@
           <w:kern w:val="0"/>
           <w14:ligatures w14:val="none"/>
         </w:rPr>
-        <w:t> </w:t>
-      </w:r>
-      <w:r>
-        <w:rPr>
-          <w:rFonts w:ascii="Times New Roman" w:eastAsia="Times New Roman" w:hAnsi="Times New Roman" w:cs="Times New Roman"/>
-          <w:color w:val="000000"/>
-          <w:kern w:val="0"/>
-          <w14:ligatures w14:val="none"/>
-        </w:rPr>
-        <w:t xml:space="preserve"> </w:t>
-      </w:r>
-      <w:r>
-        <w:rPr>
-          <w:rFonts w:ascii="Times New Roman" w:eastAsia="Times New Roman" w:hAnsi="Times New Roman" w:cs="Times New Roman"/>
-          <w:color w:val="000000"/>
-          <w:kern w:val="0"/>
-          <w14:ligatures w14:val="none"/>
-        </w:rPr>
-        <w:br/>
-      </w:r>
-      <w:r>
-        <w:rPr>
-          <w:rFonts w:ascii="Times New Roman" w:eastAsia="Times New Roman" w:hAnsi="Times New Roman" w:cs="Times New Roman"/>
-          <w:b/>
-          <w:bCs/>
-          <w:color w:val="000000"/>
-          <w:kern w:val="0"/>
-          <w14:ligatures w14:val="none"/>
-        </w:rPr>
-        <w:t>Date tested:</w:t>
-      </w:r>
-      <w:r>
-        <w:rPr>
-          <w:rFonts w:ascii="Times New Roman" w:eastAsia="Times New Roman" w:hAnsi="Times New Roman" w:cs="Times New Roman"/>
-          <w:color w:val="000000"/>
-          <w:kern w:val="0"/>
-          <w14:ligatures w14:val="none"/>
-        </w:rPr>
-        <w:t> 2025/04/2</w:t>
-      </w:r>
-      <w:r>
-        <w:rPr>
-          <w:rFonts w:ascii="Times New Roman" w:eastAsia="Times New Roman" w:hAnsi="Times New Roman" w:cs="Times New Roman"/>
-          <w:color w:val="000000"/>
-          <w:kern w:val="0"/>
-          <w14:ligatures w14:val="none"/>
-        </w:rPr>
-        <w:t>8</w:t>
-      </w:r>
-    </w:p>
-    <w:tbl>
-      <w:tblPr>
-        <w:tblStyle w:val="TableGrid"/>
-        <w:tblW w:w="0" w:type="auto"/>
-        <w:tblLook w:val="04A0" w:firstRow="1" w:lastRow="0" w:firstColumn="1" w:lastColumn="0" w:noHBand="0" w:noVBand="1"/>
-      </w:tblPr>
-      <w:tblGrid>
-        <w:gridCol w:w="671"/>
-        <w:gridCol w:w="2638"/>
-        <w:gridCol w:w="3348"/>
-        <w:gridCol w:w="1301"/>
-        <w:gridCol w:w="1392"/>
-      </w:tblGrid>
-      <w:tr>
-        <w:tc>
-          <w:tcPr>
-            <w:tcW w:w="0" w:type="auto"/>
-            <w:hideMark/>
-          </w:tcPr>
-          <w:p>
-            <w:pPr>
-              <w:jc w:val="center"/>
-              <w:rPr>
-                <w:rFonts w:ascii="Times New Roman" w:eastAsia="Times New Roman" w:hAnsi="Times New Roman" w:cs="Times New Roman"/>
-                <w:b/>
-                <w:bCs/>
-                <w:kern w:val="0"/>
-                <w14:ligatures w14:val="none"/>
-              </w:rPr>
-            </w:pPr>
-            <w:r>
-              <w:rPr>
-                <w:rFonts w:ascii="Times New Roman" w:eastAsia="Times New Roman" w:hAnsi="Times New Roman" w:cs="Times New Roman"/>
-                <w:b/>
-                <w:bCs/>
-                <w:kern w:val="0"/>
-                <w14:ligatures w14:val="none"/>
-              </w:rPr>
-              <w:t>Step</w:t>
-            </w:r>
-          </w:p>
-        </w:tc>
-        <w:tc>
-          <w:tcPr>
-            <w:tcW w:w="0" w:type="auto"/>
-            <w:hideMark/>
-          </w:tcPr>
-          <w:p>
-            <w:pPr>
-              <w:jc w:val="center"/>
-              <w:rPr>
-                <w:rFonts w:ascii="Times New Roman" w:eastAsia="Times New Roman" w:hAnsi="Times New Roman" w:cs="Times New Roman"/>
-                <w:b/>
-                <w:bCs/>
-                <w:kern w:val="0"/>
-                <w14:ligatures w14:val="none"/>
-              </w:rPr>
-            </w:pPr>
-            <w:r>
-              <w:rPr>
-                <w:rFonts w:ascii="Times New Roman" w:eastAsia="Times New Roman" w:hAnsi="Times New Roman" w:cs="Times New Roman"/>
-                <w:b/>
-                <w:bCs/>
-                <w:kern w:val="0"/>
-                <w14:ligatures w14:val="none"/>
-              </w:rPr>
-              <w:t>Action</w:t>
-            </w:r>
-          </w:p>
-        </w:tc>
-        <w:tc>
-          <w:tcPr>
-            <w:tcW w:w="0" w:type="auto"/>
-            <w:hideMark/>
-          </w:tcPr>
-          <w:p>
-            <w:pPr>
-              <w:jc w:val="center"/>
-              <w:rPr>
-                <w:rFonts w:ascii="Times New Roman" w:eastAsia="Times New Roman" w:hAnsi="Times New Roman" w:cs="Times New Roman"/>
-                <w:b/>
-                <w:bCs/>
-                <w:kern w:val="0"/>
-                <w14:ligatures w14:val="none"/>
-              </w:rPr>
-            </w:pPr>
-            <w:r>
-              <w:rPr>
-                <w:rFonts w:ascii="Times New Roman" w:eastAsia="Times New Roman" w:hAnsi="Times New Roman" w:cs="Times New Roman"/>
-                <w:b/>
-                <w:bCs/>
-                <w:kern w:val="0"/>
-                <w14:ligatures w14:val="none"/>
-              </w:rPr>
-              <w:t>Expected Result</w:t>
-            </w:r>
-          </w:p>
-        </w:tc>
-        <w:tc>
-          <w:tcPr>
-            <w:tcW w:w="0" w:type="auto"/>
-            <w:hideMark/>
-          </w:tcPr>
-          <w:p>
-            <w:pPr>
-              <w:jc w:val="center"/>
-              <w:rPr>
-                <w:rFonts w:ascii="Times New Roman" w:eastAsia="Times New Roman" w:hAnsi="Times New Roman" w:cs="Times New Roman"/>
-                <w:b/>
-                <w:bCs/>
-                <w:kern w:val="0"/>
-                <w14:ligatures w14:val="none"/>
-              </w:rPr>
-            </w:pPr>
-            <w:r>
-              <w:rPr>
-                <w:rFonts w:ascii="Times New Roman" w:eastAsia="Times New Roman" w:hAnsi="Times New Roman" w:cs="Times New Roman"/>
-                <w:b/>
-                <w:bCs/>
-                <w:kern w:val="0"/>
-                <w14:ligatures w14:val="none"/>
-              </w:rPr>
-              <w:t>Dev Pass/Fail</w:t>
-            </w:r>
-          </w:p>
-        </w:tc>
-        <w:tc>
-          <w:tcPr>
-            <w:tcW w:w="0" w:type="auto"/>
-            <w:hideMark/>
-          </w:tcPr>
-          <w:p>
-            <w:pPr>
-              <w:jc w:val="center"/>
-              <w:rPr>
-                <w:rFonts w:ascii="Times New Roman" w:eastAsia="Times New Roman" w:hAnsi="Times New Roman" w:cs="Times New Roman"/>
-                <w:b/>
-                <w:bCs/>
-                <w:kern w:val="0"/>
-                <w14:ligatures w14:val="none"/>
-              </w:rPr>
-            </w:pPr>
-            <w:r>
-              <w:rPr>
-                <w:rFonts w:ascii="Times New Roman" w:eastAsia="Times New Roman" w:hAnsi="Times New Roman" w:cs="Times New Roman"/>
-                <w:b/>
-                <w:bCs/>
-                <w:kern w:val="0"/>
-                <w14:ligatures w14:val="none"/>
-              </w:rPr>
-              <w:t>Tester Pass/Fail</w:t>
-            </w:r>
-          </w:p>
-        </w:tc>
-      </w:tr>
-      <w:tr>
-        <w:tc>
-          <w:tcPr>
-            <w:tcW w:w="0" w:type="auto"/>
-            <w:hideMark/>
-          </w:tcPr>
-          <w:p>
-            <w:pPr>
-              <w:rPr>
-                <w:rFonts w:ascii="Times New Roman" w:eastAsia="Times New Roman" w:hAnsi="Times New Roman" w:cs="Times New Roman"/>
-                <w:kern w:val="0"/>
-                <w14:ligatures w14:val="none"/>
-              </w:rPr>
-            </w:pPr>
-            <w:r>
-              <w:rPr>
-                <w:rFonts w:ascii="Times New Roman" w:eastAsia="Times New Roman" w:hAnsi="Times New Roman" w:cs="Times New Roman"/>
-                <w:kern w:val="0"/>
-                <w14:ligatures w14:val="none"/>
-              </w:rPr>
-              <w:t>1</w:t>
-            </w:r>
-          </w:p>
-        </w:tc>
-        <w:tc>
-          <w:tcPr>
-            <w:tcW w:w="0" w:type="auto"/>
-            <w:hideMark/>
-          </w:tcPr>
-          <w:p>
-            <w:pPr>
-              <w:rPr>
-                <w:rFonts w:ascii="Times New Roman" w:eastAsia="Times New Roman" w:hAnsi="Times New Roman" w:cs="Times New Roman"/>
-                <w:kern w:val="0"/>
-                <w14:ligatures w14:val="none"/>
-              </w:rPr>
-            </w:pPr>
-            <w:r>
-              <w:rPr>
-                <w:rFonts w:ascii="Times New Roman" w:eastAsia="Times New Roman" w:hAnsi="Times New Roman" w:cs="Times New Roman"/>
-                <w:kern w:val="0"/>
-                <w14:ligatures w14:val="none"/>
-              </w:rPr>
-              <w:t>Navigate to the Waitlist page</w:t>
-            </w:r>
-          </w:p>
-        </w:tc>
-        <w:tc>
-          <w:tcPr>
-            <w:tcW w:w="0" w:type="auto"/>
-            <w:hideMark/>
-          </w:tcPr>
-          <w:p>
-            <w:pPr>
-              <w:rPr>
-                <w:rFonts w:ascii="Times New Roman" w:eastAsia="Times New Roman" w:hAnsi="Times New Roman" w:cs="Times New Roman"/>
-                <w:kern w:val="0"/>
-                <w14:ligatures w14:val="none"/>
-              </w:rPr>
-            </w:pPr>
-            <w:r>
-              <w:rPr>
-                <w:rFonts w:ascii="Times New Roman" w:eastAsia="Times New Roman" w:hAnsi="Times New Roman" w:cs="Times New Roman"/>
-                <w:kern w:val="0"/>
-                <w14:ligatures w14:val="none"/>
-              </w:rPr>
-              <w:t>Page loads successfully</w:t>
-            </w:r>
-          </w:p>
-        </w:tc>
-        <w:tc>
-          <w:tcPr>
-            <w:tcW w:w="0" w:type="auto"/>
-            <w:hideMark/>
-          </w:tcPr>
-          <w:p>
-            <w:pPr>
-              <w:rPr>
-                <w:rFonts w:ascii="Times New Roman" w:eastAsia="Times New Roman" w:hAnsi="Times New Roman" w:cs="Times New Roman"/>
-                <w:kern w:val="0"/>
-                <w14:ligatures w14:val="none"/>
-              </w:rPr>
-            </w:pPr>
-            <w:r>
-              <w:rPr>
-                <w:rFonts w:ascii="Times New Roman" w:eastAsia="Times New Roman" w:hAnsi="Times New Roman" w:cs="Times New Roman"/>
-                <w:kern w:val="0"/>
-                <w14:ligatures w14:val="none"/>
-              </w:rPr>
-              <w:t>Yes</w:t>
-            </w:r>
-          </w:p>
-        </w:tc>
-        <w:tc>
-          <w:tcPr>
-            <w:tcW w:w="0" w:type="auto"/>
-            <w:hideMark/>
-          </w:tcPr>
-          <w:p>
-            <w:pPr>
-              <w:rPr>
-                <w:rFonts w:ascii="Times New Roman" w:eastAsia="Times New Roman" w:hAnsi="Times New Roman" w:cs="Times New Roman"/>
-                <w:kern w:val="0"/>
-                <w14:ligatures w14:val="none"/>
-              </w:rPr>
-            </w:pPr>
-            <w:r>
-              <w:rPr>
-                <w:rFonts w:ascii="Times New Roman" w:eastAsia="Times New Roman" w:hAnsi="Times New Roman" w:cs="Times New Roman"/>
-                <w:kern w:val="0"/>
-                <w14:ligatures w14:val="none"/>
-              </w:rPr>
-              <w:t>Pass</w:t>
-            </w:r>
-          </w:p>
-        </w:tc>
-      </w:tr>
-      <w:tr>
-        <w:tc>
-          <w:tcPr>
-            <w:tcW w:w="0" w:type="auto"/>
-            <w:hideMark/>
-          </w:tcPr>
-          <w:p>
-            <w:pPr>
-              <w:rPr>
-                <w:rFonts w:ascii="Times New Roman" w:eastAsia="Times New Roman" w:hAnsi="Times New Roman" w:cs="Times New Roman"/>
-                <w:kern w:val="0"/>
-                <w14:ligatures w14:val="none"/>
-              </w:rPr>
-            </w:pPr>
-            <w:r>
-              <w:rPr>
-                <w:rFonts w:ascii="Times New Roman" w:eastAsia="Times New Roman" w:hAnsi="Times New Roman" w:cs="Times New Roman"/>
-                <w:kern w:val="0"/>
-                <w14:ligatures w14:val="none"/>
-              </w:rPr>
-              <w:t>2</w:t>
-            </w:r>
-          </w:p>
-        </w:tc>
-        <w:tc>
-          <w:tcPr>
-            <w:tcW w:w="0" w:type="auto"/>
-            <w:hideMark/>
-          </w:tcPr>
-          <w:p>
-            <w:pPr>
-              <w:rPr>
-                <w:rFonts w:ascii="Times New Roman" w:eastAsia="Times New Roman" w:hAnsi="Times New Roman" w:cs="Times New Roman"/>
-                <w:kern w:val="0"/>
-                <w14:ligatures w14:val="none"/>
-              </w:rPr>
-            </w:pPr>
-            <w:r>
-              <w:rPr>
-                <w:rFonts w:ascii="Times New Roman" w:eastAsia="Times New Roman" w:hAnsi="Times New Roman" w:cs="Times New Roman"/>
-                <w:kern w:val="0"/>
-                <w14:ligatures w14:val="none"/>
-              </w:rPr>
-              <w:t>Fill in all fields with valid data (Name, Email, Phone)</w:t>
-            </w:r>
-          </w:p>
-        </w:tc>
-        <w:tc>
-          <w:tcPr>
-            <w:tcW w:w="0" w:type="auto"/>
-            <w:hideMark/>
-          </w:tcPr>
-          <w:p>
-            <w:pPr>
-              <w:rPr>
-                <w:rFonts w:ascii="Times New Roman" w:eastAsia="Times New Roman" w:hAnsi="Times New Roman" w:cs="Times New Roman"/>
-                <w:kern w:val="0"/>
-                <w14:ligatures w14:val="none"/>
-              </w:rPr>
-            </w:pPr>
-            <w:r>
-              <w:rPr>
-                <w:rFonts w:ascii="Times New Roman" w:eastAsia="Times New Roman" w:hAnsi="Times New Roman" w:cs="Times New Roman"/>
-                <w:kern w:val="0"/>
-                <w14:ligatures w14:val="none"/>
-              </w:rPr>
-              <w:t>Data appears correctly in input fields</w:t>
-            </w:r>
-          </w:p>
-        </w:tc>
-        <w:tc>
-          <w:tcPr>
-            <w:tcW w:w="0" w:type="auto"/>
-            <w:hideMark/>
-          </w:tcPr>
-          <w:p>
-            <w:pPr>
-              <w:rPr>
-                <w:rFonts w:ascii="Times New Roman" w:eastAsia="Times New Roman" w:hAnsi="Times New Roman" w:cs="Times New Roman"/>
-                <w:kern w:val="0"/>
-                <w14:ligatures w14:val="none"/>
-              </w:rPr>
-            </w:pPr>
-            <w:r>
-              <w:rPr>
-                <w:rFonts w:ascii="Times New Roman" w:eastAsia="Times New Roman" w:hAnsi="Times New Roman" w:cs="Times New Roman"/>
-                <w:kern w:val="0"/>
-                <w14:ligatures w14:val="none"/>
-              </w:rPr>
-              <w:t>Yes</w:t>
-            </w:r>
-          </w:p>
-        </w:tc>
-        <w:tc>
-          <w:tcPr>
-            <w:tcW w:w="0" w:type="auto"/>
-            <w:hideMark/>
-          </w:tcPr>
-          <w:p>
-            <w:pPr>
-              <w:rPr>
-                <w:rFonts w:ascii="Times New Roman" w:eastAsia="Times New Roman" w:hAnsi="Times New Roman" w:cs="Times New Roman"/>
-                <w:kern w:val="0"/>
-                <w14:ligatures w14:val="none"/>
-              </w:rPr>
-            </w:pPr>
-            <w:r>
-              <w:rPr>
-                <w:rFonts w:ascii="Times New Roman" w:eastAsia="Times New Roman" w:hAnsi="Times New Roman" w:cs="Times New Roman"/>
-                <w:kern w:val="0"/>
-                <w14:ligatures w14:val="none"/>
-              </w:rPr>
-              <w:t>Pass</w:t>
-            </w:r>
-          </w:p>
-        </w:tc>
-      </w:tr>
-      <w:tr>
-        <w:tc>
-          <w:tcPr>
-            <w:tcW w:w="0" w:type="auto"/>
-            <w:hideMark/>
-          </w:tcPr>
-          <w:p>
-            <w:pPr>
-              <w:rPr>
-                <w:rFonts w:ascii="Times New Roman" w:eastAsia="Times New Roman" w:hAnsi="Times New Roman" w:cs="Times New Roman"/>
-                <w:kern w:val="0"/>
-                <w14:ligatures w14:val="none"/>
-              </w:rPr>
-            </w:pPr>
-            <w:r>
-              <w:rPr>
-                <w:rFonts w:ascii="Times New Roman" w:eastAsia="Times New Roman" w:hAnsi="Times New Roman" w:cs="Times New Roman"/>
-                <w:kern w:val="0"/>
-                <w14:ligatures w14:val="none"/>
-              </w:rPr>
-              <w:t>3</w:t>
-            </w:r>
-          </w:p>
-        </w:tc>
-        <w:tc>
-          <w:tcPr>
-            <w:tcW w:w="0" w:type="auto"/>
-            <w:hideMark/>
-          </w:tcPr>
-          <w:p>
-            <w:pPr>
-              <w:rPr>
-                <w:rFonts w:ascii="Times New Roman" w:eastAsia="Times New Roman" w:hAnsi="Times New Roman" w:cs="Times New Roman"/>
-                <w:kern w:val="0"/>
-                <w14:ligatures w14:val="none"/>
-              </w:rPr>
-            </w:pPr>
-            <w:r>
-              <w:rPr>
-                <w:rFonts w:ascii="Times New Roman" w:eastAsia="Times New Roman" w:hAnsi="Times New Roman" w:cs="Times New Roman"/>
-                <w:kern w:val="0"/>
-                <w14:ligatures w14:val="none"/>
-              </w:rPr>
-              <w:t>Click "Submit" button</w:t>
-            </w:r>
-          </w:p>
-        </w:tc>
-        <w:tc>
-          <w:tcPr>
-            <w:tcW w:w="0" w:type="auto"/>
-            <w:hideMark/>
-          </w:tcPr>
-          <w:p>
-            <w:pPr>
-              <w:rPr>
-                <w:rFonts w:ascii="Times New Roman" w:eastAsia="Times New Roman" w:hAnsi="Times New Roman" w:cs="Times New Roman"/>
-                <w:kern w:val="0"/>
-                <w14:ligatures w14:val="none"/>
-              </w:rPr>
-            </w:pPr>
-            <w:r>
-              <w:rPr>
-                <w:rFonts w:ascii="Times New Roman" w:eastAsia="Times New Roman" w:hAnsi="Times New Roman" w:cs="Times New Roman"/>
-                <w:kern w:val="0"/>
-                <w14:ligatures w14:val="none"/>
-              </w:rPr>
-              <w:t>Success message appears (e.g., “Thank you for joining the waitlist!”)</w:t>
-            </w:r>
-          </w:p>
-        </w:tc>
-        <w:tc>
-          <w:tcPr>
-            <w:tcW w:w="0" w:type="auto"/>
-            <w:hideMark/>
-          </w:tcPr>
-          <w:p>
-            <w:pPr>
-              <w:rPr>
-                <w:rFonts w:ascii="Times New Roman" w:eastAsia="Times New Roman" w:hAnsi="Times New Roman" w:cs="Times New Roman"/>
-                <w:kern w:val="0"/>
-                <w14:ligatures w14:val="none"/>
-              </w:rPr>
-            </w:pPr>
-            <w:r>
-              <w:rPr>
-                <w:rFonts w:ascii="Times New Roman" w:eastAsia="Times New Roman" w:hAnsi="Times New Roman" w:cs="Times New Roman"/>
-                <w:kern w:val="0"/>
-                <w14:ligatures w14:val="none"/>
-              </w:rPr>
-              <w:t>Yes</w:t>
-            </w:r>
-          </w:p>
-        </w:tc>
-        <w:tc>
-          <w:tcPr>
-            <w:tcW w:w="0" w:type="auto"/>
-            <w:hideMark/>
-          </w:tcPr>
-          <w:p>
-            <w:pPr>
-              <w:rPr>
-                <w:rFonts w:ascii="Times New Roman" w:eastAsia="Times New Roman" w:hAnsi="Times New Roman" w:cs="Times New Roman"/>
-                <w:kern w:val="0"/>
-                <w14:ligatures w14:val="none"/>
-              </w:rPr>
-            </w:pPr>
-            <w:r>
-              <w:rPr>
-                <w:rFonts w:ascii="Times New Roman" w:eastAsia="Times New Roman" w:hAnsi="Times New Roman" w:cs="Times New Roman"/>
-                <w:kern w:val="0"/>
-                <w14:ligatures w14:val="none"/>
-              </w:rPr>
-              <w:t>Pass</w:t>
-            </w:r>
-          </w:p>
-        </w:tc>
-      </w:tr>
-    </w:tbl>
-    <w:p>
-      <w:pPr>
-        <w:spacing w:after="0" w:line="240" w:lineRule="auto"/>
-        <w:rPr>
-          <w:rFonts w:ascii="Times New Roman" w:eastAsia="Times New Roman" w:hAnsi="Times New Roman" w:cs="Times New Roman"/>
-          <w:kern w:val="0"/>
-          <w14:ligatures w14:val="none"/>
-        </w:rPr>
-      </w:pPr>
-      <w:r>
-        <w:rPr>
-          <w:rFonts w:ascii="Times New Roman" w:eastAsia="Times New Roman" w:hAnsi="Times New Roman" w:cs="Times New Roman"/>
-          <w:noProof/>
-          <w:kern w:val="0"/>
-        </w:rPr>
-        <w:pict w14:anchorId="782B4B95">
-          <v:rect id="_x0000_i1026" alt="" style="width:468pt;height:.05pt;mso-width-percent:0;mso-height-percent:0;mso-width-percent:0;mso-height-percent:0" o:hralign="center" o:hrstd="t" o:hr="t" fillcolor="#a0a0a0" stroked="f"/>
-        </w:pict>
-      </w:r>
-    </w:p>
-    <w:p>
-      <w:pPr>
-        <w:spacing w:before="100" w:beforeAutospacing="1" w:after="100" w:afterAutospacing="1" w:line="240" w:lineRule="auto"/>
-        <w:outlineLvl w:val="1"/>
-        <w:rPr>
-          <w:rFonts w:ascii="Times New Roman" w:eastAsia="Times New Roman" w:hAnsi="Times New Roman" w:cs="Times New Roman"/>
-          <w:b/>
-          <w:bCs/>
-          <w:color w:val="000000"/>
-          <w:kern w:val="0"/>
-          <w:sz w:val="36"/>
-          <w:szCs w:val="36"/>
-          <w14:ligatures w14:val="none"/>
-        </w:rPr>
-      </w:pPr>
-      <w:r>
-        <w:rPr>
-          <w:rFonts w:ascii="Times New Roman" w:eastAsia="Times New Roman" w:hAnsi="Times New Roman" w:cs="Times New Roman"/>
-          <w:b/>
-          <w:bCs/>
-          <w:color w:val="000000"/>
-          <w:kern w:val="0"/>
-          <w:sz w:val="36"/>
-          <w:szCs w:val="36"/>
-          <w14:ligatures w14:val="none"/>
-        </w:rPr>
-        <w:t>Test 2: Validate Required Fields</w:t>
-      </w:r>
-    </w:p>
-    <w:p>
-      <w:pPr>
-        <w:spacing w:before="100" w:beforeAutospacing="1" w:after="100" w:afterAutospacing="1" w:line="240" w:lineRule="auto"/>
-        <w:rPr>
-          <w:rFonts w:ascii="Times New Roman" w:eastAsia="Times New Roman" w:hAnsi="Times New Roman" w:cs="Times New Roman"/>
-          <w:color w:val="000000"/>
-          <w:kern w:val="0"/>
-          <w14:ligatures w14:val="none"/>
-        </w:rPr>
-      </w:pPr>
-      <w:r>
-        <w:rPr>
-          <w:rFonts w:ascii="Times New Roman" w:eastAsia="Times New Roman" w:hAnsi="Times New Roman" w:cs="Times New Roman"/>
-          <w:b/>
-          <w:bCs/>
-          <w:color w:val="000000"/>
-          <w:kern w:val="0"/>
-          <w14:ligatures w14:val="none"/>
-        </w:rPr>
-        <w:t>Test Objective:</w:t>
-      </w:r>
-      <w:r>
-        <w:rPr>
-          <w:rFonts w:ascii="Times New Roman" w:eastAsia="Times New Roman" w:hAnsi="Times New Roman" w:cs="Times New Roman"/>
-          <w:color w:val="000000"/>
-          <w:kern w:val="0"/>
-          <w14:ligatures w14:val="none"/>
-        </w:rPr>
-        <w:t> Verifies that required field validation prevents submission without an email.</w:t>
-      </w:r>
-      <w:r>
-        <w:rPr>
-          <w:rFonts w:ascii="Times New Roman" w:eastAsia="Times New Roman" w:hAnsi="Times New Roman" w:cs="Times New Roman"/>
-          <w:color w:val="000000"/>
-          <w:kern w:val="0"/>
-          <w14:ligatures w14:val="none"/>
-        </w:rPr>
-        <w:br/>
-      </w:r>
-      <w:r>
-        <w:rPr>
-          <w:rFonts w:ascii="Times New Roman" w:eastAsia="Times New Roman" w:hAnsi="Times New Roman" w:cs="Times New Roman"/>
-          <w:b/>
-          <w:bCs/>
-          <w:color w:val="000000"/>
-          <w:kern w:val="0"/>
-          <w14:ligatures w14:val="none"/>
-        </w:rPr>
-        <w:t>Developer:</w:t>
-      </w:r>
-      <w:r>
-        <w:rPr>
-          <w:rFonts w:ascii="Times New Roman" w:eastAsia="Times New Roman" w:hAnsi="Times New Roman" w:cs="Times New Roman"/>
-          <w:color w:val="000000"/>
-          <w:kern w:val="0"/>
-          <w14:ligatures w14:val="none"/>
-        </w:rPr>
-        <w:t> [Your Name]</w:t>
-      </w:r>
-      <w:r>
-        <w:rPr>
-          <w:rFonts w:ascii="Times New Roman" w:eastAsia="Times New Roman" w:hAnsi="Times New Roman" w:cs="Times New Roman"/>
-          <w:color w:val="000000"/>
-          <w:kern w:val="0"/>
-          <w14:ligatures w14:val="none"/>
-        </w:rPr>
-        <w:br/>
-      </w:r>
-      <w:r>
-        <w:rPr>
-          <w:rFonts w:ascii="Times New Roman" w:eastAsia="Times New Roman" w:hAnsi="Times New Roman" w:cs="Times New Roman"/>
-          <w:b/>
-          <w:bCs/>
-          <w:color w:val="000000"/>
-          <w:kern w:val="0"/>
-          <w14:ligatures w14:val="none"/>
-        </w:rPr>
-        <w:t>Date tested:</w:t>
-      </w:r>
-      <w:r>
-        <w:rPr>
-          <w:rFonts w:ascii="Times New Roman" w:eastAsia="Times New Roman" w:hAnsi="Times New Roman" w:cs="Times New Roman"/>
-          <w:color w:val="000000"/>
-          <w:kern w:val="0"/>
-          <w14:ligatures w14:val="none"/>
-        </w:rPr>
-        <w:t> 2025/04/2</w:t>
-      </w:r>
-      <w:r>
-        <w:rPr>
-          <w:rFonts w:ascii="Times New Roman" w:eastAsia="Times New Roman" w:hAnsi="Times New Roman" w:cs="Times New Roman"/>
-          <w:color w:val="000000"/>
-          <w:kern w:val="0"/>
-          <w14:ligatures w14:val="none"/>
-        </w:rPr>
-        <w:t>8</w:t>
-      </w:r>
-      <w:r>
-        <w:rPr>
-          <w:rFonts w:ascii="Times New Roman" w:eastAsia="Times New Roman" w:hAnsi="Times New Roman" w:cs="Times New Roman"/>
-          <w:color w:val="000000"/>
-          <w:kern w:val="0"/>
-          <w14:ligatures w14:val="none"/>
-        </w:rPr>
-        <w:br/>
-      </w:r>
-      <w:r>
-        <w:rPr>
-          <w:rFonts w:ascii="Times New Roman" w:eastAsia="Times New Roman" w:hAnsi="Times New Roman" w:cs="Times New Roman"/>
-          <w:b/>
-          <w:bCs/>
-          <w:color w:val="000000"/>
-          <w:kern w:val="0"/>
-          <w14:ligatures w14:val="none"/>
-        </w:rPr>
-        <w:t>Peer tester:</w:t>
-      </w:r>
-      <w:r>
-        <w:rPr>
-          <w:rFonts w:ascii="Times New Roman" w:eastAsia="Times New Roman" w:hAnsi="Times New Roman" w:cs="Times New Roman"/>
-          <w:color w:val="000000"/>
-          <w:kern w:val="0"/>
-          <w14:ligatures w14:val="none"/>
-        </w:rPr>
-        <w:t> </w:t>
+        <w:t xml:space="preserve">  </w:t>
+      </w:r>
+      <w:r>
+        <w:rPr>
+          <w:rFonts w:ascii="Times New Roman" w:eastAsia="Times New Roman" w:hAnsi="Times New Roman" w:cs="Times New Roman"/>
+          <w:color w:val="000000"/>
+          <w:kern w:val="0"/>
+          <w14:ligatures w14:val="none"/>
+        </w:rPr>
+        <w:t xml:space="preserve">Mikalia </w:t>
       </w:r>
       <w:r>
         <w:rPr>
@@ -963,10 +251,10 @@
       </w:tblPr>
       <w:tblGrid>
         <w:gridCol w:w="670"/>
-        <w:gridCol w:w="2913"/>
-        <w:gridCol w:w="3003"/>
-        <w:gridCol w:w="1329"/>
-        <w:gridCol w:w="1435"/>
+        <w:gridCol w:w="1755"/>
+        <w:gridCol w:w="1980"/>
+        <w:gridCol w:w="3696"/>
+        <w:gridCol w:w="1249"/>
       </w:tblGrid>
       <w:tr>
         <w:tc>
@@ -999,7 +287,7 @@
         </w:tc>
         <w:tc>
           <w:tcPr>
-            <w:tcW w:w="0" w:type="auto"/>
+            <w:tcW w:w="1755" w:type="dxa"/>
             <w:hideMark/>
           </w:tcPr>
           <w:p>
@@ -1027,7 +315,7 @@
         </w:tc>
         <w:tc>
           <w:tcPr>
-            <w:tcW w:w="0" w:type="auto"/>
+            <w:tcW w:w="1980" w:type="dxa"/>
             <w:hideMark/>
           </w:tcPr>
           <w:p>
@@ -1055,7 +343,7 @@
         </w:tc>
         <w:tc>
           <w:tcPr>
-            <w:tcW w:w="0" w:type="auto"/>
+            <w:tcW w:w="3548" w:type="dxa"/>
             <w:hideMark/>
           </w:tcPr>
           <w:p>
@@ -1136,7 +424,7 @@
         </w:tc>
         <w:tc>
           <w:tcPr>
-            <w:tcW w:w="0" w:type="auto"/>
+            <w:tcW w:w="1755" w:type="dxa"/>
             <w:hideMark/>
           </w:tcPr>
           <w:p>
@@ -1159,7 +447,7 @@
         </w:tc>
         <w:tc>
           <w:tcPr>
-            <w:tcW w:w="0" w:type="auto"/>
+            <w:tcW w:w="1980" w:type="dxa"/>
             <w:hideMark/>
           </w:tcPr>
           <w:p>
@@ -1182,7 +470,7 @@
         </w:tc>
         <w:tc>
           <w:tcPr>
-            <w:tcW w:w="0" w:type="auto"/>
+            <w:tcW w:w="3548" w:type="dxa"/>
             <w:hideMark/>
           </w:tcPr>
           <w:p>
@@ -1200,6 +488,57 @@
                 <w14:ligatures w14:val="none"/>
               </w:rPr>
               <w:t>Yes</w:t>
+            </w:r>
+          </w:p>
+          <w:p>
+            <w:pPr>
+              <w:rPr>
+                <w:rFonts w:ascii="Times New Roman" w:eastAsia="Times New Roman" w:hAnsi="Times New Roman" w:cs="Times New Roman"/>
+                <w:kern w:val="0"/>
+                <w14:ligatures w14:val="none"/>
+              </w:rPr>
+            </w:pPr>
+            <w:r>
+              <w:rPr>
+                <w:rFonts w:ascii="Times New Roman" w:eastAsia="Times New Roman" w:hAnsi="Times New Roman" w:cs="Times New Roman"/>
+                <w:kern w:val="0"/>
+                <w14:ligatures w14:val="none"/>
+              </w:rPr>
+              <w:drawing>
+                <wp:inline distT="0" distB="0" distL="0" distR="0" wp14:anchorId="75D585C8" wp14:editId="1BA3942F">
+                  <wp:extent cx="2200275" cy="1088854"/>
+                  <wp:effectExtent l="0" t="0" r="0" b="0"/>
+                  <wp:docPr id="691726593" name="Picture 1"/>
+                  <wp:cNvGraphicFramePr>
+                    <a:graphicFrameLocks xmlns:a="http://schemas.openxmlformats.org/drawingml/2006/main" noChangeAspect="1"/>
+                  </wp:cNvGraphicFramePr>
+                  <a:graphic xmlns:a="http://schemas.openxmlformats.org/drawingml/2006/main">
+                    <a:graphicData uri="http://schemas.openxmlformats.org/drawingml/2006/picture">
+                      <pic:pic xmlns:pic="http://schemas.openxmlformats.org/drawingml/2006/picture">
+                        <pic:nvPicPr>
+                          <pic:cNvPr id="691726593" name=""/>
+                          <pic:cNvPicPr/>
+                        </pic:nvPicPr>
+                        <pic:blipFill>
+                          <a:blip r:embed="rId5"/>
+                          <a:stretch>
+                            <a:fillRect/>
+                          </a:stretch>
+                        </pic:blipFill>
+                        <pic:spPr>
+                          <a:xfrm>
+                            <a:off x="0" y="0"/>
+                            <a:ext cx="2233368" cy="1105231"/>
+                          </a:xfrm>
+                          <a:prstGeom prst="rect">
+                            <a:avLst/>
+                          </a:prstGeom>
+                        </pic:spPr>
+                      </pic:pic>
+                    </a:graphicData>
+                  </a:graphic>
+                </wp:inline>
+              </w:drawing>
             </w:r>
           </w:p>
         </w:tc>
@@ -1253,48 +592,40 @@
         </w:tc>
         <w:tc>
           <w:tcPr>
-            <w:tcW w:w="0" w:type="auto"/>
-            <w:hideMark/>
-          </w:tcPr>
-          <w:p>
-            <w:pPr>
-              <w:rPr>
-                <w:rFonts w:ascii="Times New Roman" w:eastAsia="Times New Roman" w:hAnsi="Times New Roman" w:cs="Times New Roman"/>
-                <w:kern w:val="0"/>
-                <w14:ligatures w14:val="none"/>
-              </w:rPr>
-            </w:pPr>
-            <w:r>
-              <w:rPr>
-                <w:rFonts w:ascii="Times New Roman" w:eastAsia="Times New Roman" w:hAnsi="Times New Roman" w:cs="Times New Roman"/>
-                <w:kern w:val="0"/>
-                <w14:ligatures w14:val="none"/>
-              </w:rPr>
-              <w:t>Fill in only Name and Phone fields, leave Email blank</w:t>
-            </w:r>
-          </w:p>
-        </w:tc>
-        <w:tc>
-          <w:tcPr>
-            <w:tcW w:w="0" w:type="auto"/>
-            <w:hideMark/>
-          </w:tcPr>
-          <w:p>
-            <w:pPr>
-              <w:rPr>
-                <w:rFonts w:ascii="Times New Roman" w:eastAsia="Times New Roman" w:hAnsi="Times New Roman" w:cs="Times New Roman"/>
-                <w:kern w:val="0"/>
-                <w14:ligatures w14:val="none"/>
-              </w:rPr>
-            </w:pPr>
-            <w:r>
-              <w:rPr>
-                <w:rFonts w:ascii="Times New Roman" w:eastAsia="Times New Roman" w:hAnsi="Times New Roman" w:cs="Times New Roman"/>
-                <w:kern w:val="0"/>
-                <w14:ligatures w14:val="none"/>
-              </w:rPr>
-              <w:t xml:space="preserve">Data appears correctly in input fields (except </w:t>
-            </w:r>
+            <w:tcW w:w="1755" w:type="dxa"/>
+            <w:hideMark/>
+          </w:tcPr>
+          <w:p>
+            <w:pPr>
+              <w:rPr>
+                <w:rFonts w:ascii="Times New Roman" w:eastAsia="Times New Roman" w:hAnsi="Times New Roman" w:cs="Times New Roman"/>
+                <w:kern w:val="0"/>
+                <w14:ligatures w14:val="none"/>
+              </w:rPr>
+            </w:pPr>
+            <w:r>
+              <w:rPr>
+                <w:rFonts w:ascii="Times New Roman" w:eastAsia="Times New Roman" w:hAnsi="Times New Roman" w:cs="Times New Roman"/>
+                <w:kern w:val="0"/>
+                <w14:ligatures w14:val="none"/>
+              </w:rPr>
+              <w:t>See count of people on waitlist for each size of slip.</w:t>
+            </w:r>
+          </w:p>
+        </w:tc>
+        <w:tc>
+          <w:tcPr>
+            <w:tcW w:w="1980" w:type="dxa"/>
+            <w:hideMark/>
+          </w:tcPr>
+          <w:p>
+            <w:pPr>
+              <w:rPr>
+                <w:rFonts w:ascii="Times New Roman" w:eastAsia="Times New Roman" w:hAnsi="Times New Roman" w:cs="Times New Roman"/>
+                <w:kern w:val="0"/>
+                <w14:ligatures w14:val="none"/>
+              </w:rPr>
+            </w:pPr>
             <w:proofErr w:type="gramStart"/>
             <w:r>
               <w:rPr>
@@ -1302,7 +633,7 @@
                 <w:kern w:val="0"/>
                 <w14:ligatures w14:val="none"/>
               </w:rPr>
-              <w:t>Email</w:t>
+              <w:t>Should</w:t>
             </w:r>
             <w:proofErr w:type="gramEnd"/>
             <w:r>
@@ -1311,13 +642,31 @@
                 <w:kern w:val="0"/>
                 <w14:ligatures w14:val="none"/>
               </w:rPr>
-              <w:t>)</w:t>
-            </w:r>
-          </w:p>
-        </w:tc>
-        <w:tc>
-          <w:tcPr>
-            <w:tcW w:w="0" w:type="auto"/>
+              <w:t xml:space="preserve"> display an accurate count as to what is </w:t>
+            </w:r>
+            <w:proofErr w:type="gramStart"/>
+            <w:r>
+              <w:rPr>
+                <w:rFonts w:ascii="Times New Roman" w:eastAsia="Times New Roman" w:hAnsi="Times New Roman" w:cs="Times New Roman"/>
+                <w:kern w:val="0"/>
+                <w14:ligatures w14:val="none"/>
+              </w:rPr>
+              <w:t>in</w:t>
+            </w:r>
+            <w:proofErr w:type="gramEnd"/>
+            <w:r>
+              <w:rPr>
+                <w:rFonts w:ascii="Times New Roman" w:eastAsia="Times New Roman" w:hAnsi="Times New Roman" w:cs="Times New Roman"/>
+                <w:kern w:val="0"/>
+                <w14:ligatures w14:val="none"/>
+              </w:rPr>
+              <w:t xml:space="preserve"> the waitlist table.</w:t>
+            </w:r>
+          </w:p>
+        </w:tc>
+        <w:tc>
+          <w:tcPr>
+            <w:tcW w:w="3548" w:type="dxa"/>
             <w:hideMark/>
           </w:tcPr>
           <w:p>
@@ -1337,121 +686,55 @@
               <w:t>Yes</w:t>
             </w:r>
           </w:p>
-        </w:tc>
-        <w:tc>
-          <w:tcPr>
-            <w:tcW w:w="0" w:type="auto"/>
-            <w:hideMark/>
-          </w:tcPr>
-          <w:p>
-            <w:pPr>
-              <w:rPr>
-                <w:rFonts w:ascii="Times New Roman" w:eastAsia="Times New Roman" w:hAnsi="Times New Roman" w:cs="Times New Roman"/>
-                <w:kern w:val="0"/>
-                <w14:ligatures w14:val="none"/>
-              </w:rPr>
-            </w:pPr>
-            <w:r>
-              <w:rPr>
-                <w:rFonts w:ascii="Times New Roman" w:eastAsia="Times New Roman" w:hAnsi="Times New Roman" w:cs="Times New Roman"/>
-                <w:kern w:val="0"/>
-                <w14:ligatures w14:val="none"/>
-              </w:rPr>
-              <w:t>Pass</w:t>
-            </w:r>
-          </w:p>
-        </w:tc>
-      </w:tr>
-      <w:tr>
-        <w:tc>
-          <w:tcPr>
-            <w:tcW w:w="0" w:type="auto"/>
-            <w:hideMark/>
-          </w:tcPr>
-          <w:p>
-            <w:pPr>
-              <w:rPr>
-                <w:rFonts w:ascii="Times New Roman" w:eastAsia="Times New Roman" w:hAnsi="Times New Roman" w:cs="Times New Roman"/>
-                <w:kern w:val="0"/>
-                <w14:ligatures w14:val="none"/>
-              </w:rPr>
-            </w:pPr>
-            <w:r>
-              <w:rPr>
-                <w:rFonts w:ascii="Times New Roman" w:eastAsia="Times New Roman" w:hAnsi="Times New Roman" w:cs="Times New Roman"/>
-                <w:kern w:val="0"/>
-                <w14:ligatures w14:val="none"/>
-              </w:rPr>
-              <w:t>3</w:t>
-            </w:r>
-          </w:p>
-        </w:tc>
-        <w:tc>
-          <w:tcPr>
-            <w:tcW w:w="0" w:type="auto"/>
-            <w:hideMark/>
-          </w:tcPr>
-          <w:p>
-            <w:pPr>
-              <w:rPr>
-                <w:rFonts w:ascii="Times New Roman" w:eastAsia="Times New Roman" w:hAnsi="Times New Roman" w:cs="Times New Roman"/>
-                <w:kern w:val="0"/>
-                <w14:ligatures w14:val="none"/>
-              </w:rPr>
-            </w:pPr>
-            <w:r>
-              <w:rPr>
-                <w:rFonts w:ascii="Times New Roman" w:eastAsia="Times New Roman" w:hAnsi="Times New Roman" w:cs="Times New Roman"/>
-                <w:kern w:val="0"/>
-                <w14:ligatures w14:val="none"/>
-              </w:rPr>
-              <w:t>Click "Submit" button</w:t>
-            </w:r>
-          </w:p>
-        </w:tc>
-        <w:tc>
-          <w:tcPr>
-            <w:tcW w:w="0" w:type="auto"/>
-            <w:hideMark/>
-          </w:tcPr>
-          <w:p>
-            <w:pPr>
-              <w:rPr>
-                <w:rFonts w:ascii="Times New Roman" w:eastAsia="Times New Roman" w:hAnsi="Times New Roman" w:cs="Times New Roman"/>
-                <w:kern w:val="0"/>
-                <w14:ligatures w14:val="none"/>
-              </w:rPr>
-            </w:pPr>
-            <w:r>
-              <w:rPr>
-                <w:rFonts w:ascii="Times New Roman" w:eastAsia="Times New Roman" w:hAnsi="Times New Roman" w:cs="Times New Roman"/>
-                <w:kern w:val="0"/>
-                <w14:ligatures w14:val="none"/>
-              </w:rPr>
-              <w:t>Error message appears ("Email is required.")</w:t>
-            </w:r>
-          </w:p>
-        </w:tc>
-        <w:tc>
-          <w:tcPr>
-            <w:tcW w:w="0" w:type="auto"/>
-            <w:hideMark/>
-          </w:tcPr>
-          <w:p>
-            <w:pPr>
-              <w:rPr>
-                <w:rFonts w:ascii="Times New Roman" w:eastAsia="Times New Roman" w:hAnsi="Times New Roman" w:cs="Times New Roman"/>
-                <w:kern w:val="0"/>
-                <w14:ligatures w14:val="none"/>
-              </w:rPr>
-            </w:pPr>
-            <w:r>
-              <w:rPr>
-                <w:rFonts w:ascii="Times New Roman" w:eastAsia="Times New Roman" w:hAnsi="Times New Roman" w:cs="Times New Roman"/>
-                <w:kern w:val="0"/>
-                <w14:ligatures w14:val="none"/>
-              </w:rPr>
-              <w:t>Yes</w:t>
+          <w:p>
+            <w:pPr>
+              <w:rPr>
+                <w:rFonts w:ascii="Times New Roman" w:eastAsia="Times New Roman" w:hAnsi="Times New Roman" w:cs="Times New Roman"/>
+                <w:kern w:val="0"/>
+                <w14:ligatures w14:val="none"/>
+              </w:rPr>
+            </w:pPr>
+            <w:r>
+              <w:rPr>
+                <w:rFonts w:ascii="Times New Roman" w:eastAsia="Times New Roman" w:hAnsi="Times New Roman" w:cs="Times New Roman"/>
+                <w:kern w:val="0"/>
+                <w14:ligatures w14:val="none"/>
+              </w:rPr>
+              <w:drawing>
+                <wp:inline distT="0" distB="0" distL="0" distR="0" wp14:anchorId="5341B148" wp14:editId="584A1AD6">
+                  <wp:extent cx="2209800" cy="1093568"/>
+                  <wp:effectExtent l="0" t="0" r="0" b="0"/>
+                  <wp:docPr id="1831662092" name="Picture 1"/>
+                  <wp:cNvGraphicFramePr>
+                    <a:graphicFrameLocks xmlns:a="http://schemas.openxmlformats.org/drawingml/2006/main" noChangeAspect="1"/>
+                  </wp:cNvGraphicFramePr>
+                  <a:graphic xmlns:a="http://schemas.openxmlformats.org/drawingml/2006/main">
+                    <a:graphicData uri="http://schemas.openxmlformats.org/drawingml/2006/picture">
+                      <pic:pic xmlns:pic="http://schemas.openxmlformats.org/drawingml/2006/picture">
+                        <pic:nvPicPr>
+                          <pic:cNvPr id="1831662092" name=""/>
+                          <pic:cNvPicPr/>
+                        </pic:nvPicPr>
+                        <pic:blipFill>
+                          <a:blip r:embed="rId5"/>
+                          <a:stretch>
+                            <a:fillRect/>
+                          </a:stretch>
+                        </pic:blipFill>
+                        <pic:spPr>
+                          <a:xfrm rot="10800000" flipV="1">
+                            <a:off x="0" y="0"/>
+                            <a:ext cx="2223148" cy="1100174"/>
+                          </a:xfrm>
+                          <a:prstGeom prst="rect">
+                            <a:avLst/>
+                          </a:prstGeom>
+                        </pic:spPr>
+                      </pic:pic>
+                    </a:graphicData>
+                  </a:graphic>
+                </wp:inline>
+              </w:drawing>
             </w:r>
           </w:p>
         </w:tc>
@@ -1495,8 +778,942 @@
           <w:noProof/>
           <w:kern w:val="0"/>
         </w:rPr>
+        <w:pict w14:anchorId="782B4B95">
+          <v:rect id="_x0000_i1025" alt="" style="width:468pt;height:.05pt;mso-width-percent:0;mso-height-percent:0;mso-width-percent:0;mso-height-percent:0" o:hralign="center" o:hrstd="t" o:hr="t" fillcolor="#a0a0a0" stroked="f"/>
+        </w:pict>
+      </w:r>
+    </w:p>
+    <w:p>
+      <w:pPr>
+        <w:spacing w:before="100" w:beforeAutospacing="1" w:after="100" w:afterAutospacing="1" w:line="240" w:lineRule="auto"/>
+        <w:outlineLvl w:val="1"/>
+        <w:rPr>
+          <w:rFonts w:ascii="Times New Roman" w:eastAsia="Times New Roman" w:hAnsi="Times New Roman" w:cs="Times New Roman"/>
+          <w:b/>
+          <w:bCs/>
+          <w:color w:val="000000"/>
+          <w:kern w:val="0"/>
+          <w:sz w:val="36"/>
+          <w:szCs w:val="36"/>
+          <w14:ligatures w14:val="none"/>
+        </w:rPr>
+      </w:pPr>
+      <w:r>
+        <w:rPr>
+          <w:rFonts w:ascii="Times New Roman" w:eastAsia="Times New Roman" w:hAnsi="Times New Roman" w:cs="Times New Roman"/>
+          <w:b/>
+          <w:bCs/>
+          <w:color w:val="000000"/>
+          <w:kern w:val="0"/>
+          <w:sz w:val="36"/>
+          <w:szCs w:val="36"/>
+          <w14:ligatures w14:val="none"/>
+        </w:rPr>
+        <w:t xml:space="preserve">Test 2: </w:t>
+      </w:r>
+      <w:r>
+        <w:rPr>
+          <w:rFonts w:ascii="Times New Roman" w:eastAsia="Times New Roman" w:hAnsi="Times New Roman" w:cs="Times New Roman"/>
+          <w:b/>
+          <w:bCs/>
+          <w:color w:val="000000"/>
+          <w:kern w:val="0"/>
+          <w:sz w:val="36"/>
+          <w:szCs w:val="36"/>
+          <w14:ligatures w14:val="none"/>
+        </w:rPr>
+        <w:t>Add to the waitlist</w:t>
+      </w:r>
+    </w:p>
+    <w:p>
+      <w:pPr>
+        <w:spacing w:before="100" w:beforeAutospacing="1" w:after="100" w:afterAutospacing="1" w:line="240" w:lineRule="auto"/>
+        <w:rPr>
+          <w:rFonts w:ascii="Times New Roman" w:eastAsia="Times New Roman" w:hAnsi="Times New Roman" w:cs="Times New Roman"/>
+          <w:color w:val="000000"/>
+          <w:kern w:val="0"/>
+          <w14:ligatures w14:val="none"/>
+        </w:rPr>
+      </w:pPr>
+      <w:r>
+        <w:rPr>
+          <w:rFonts w:ascii="Times New Roman" w:eastAsia="Times New Roman" w:hAnsi="Times New Roman" w:cs="Times New Roman"/>
+          <w:b/>
+          <w:bCs/>
+          <w:color w:val="000000"/>
+          <w:kern w:val="0"/>
+          <w14:ligatures w14:val="none"/>
+        </w:rPr>
+        <w:t>Test Objective:</w:t>
+      </w:r>
+      <w:r>
+        <w:rPr>
+          <w:rFonts w:ascii="Times New Roman" w:eastAsia="Times New Roman" w:hAnsi="Times New Roman" w:cs="Times New Roman"/>
+          <w:color w:val="000000"/>
+          <w:kern w:val="0"/>
+          <w14:ligatures w14:val="none"/>
+        </w:rPr>
+        <w:t> </w:t>
+      </w:r>
+      <w:r>
+        <w:rPr>
+          <w:rFonts w:ascii="Times New Roman" w:eastAsia="Times New Roman" w:hAnsi="Times New Roman" w:cs="Times New Roman"/>
+          <w:color w:val="000000"/>
+          <w:kern w:val="0"/>
+          <w14:ligatures w14:val="none"/>
+        </w:rPr>
+        <w:t>Verifies that it is capable for someone to add to the waitlist.</w:t>
+      </w:r>
+      <w:r>
+        <w:rPr>
+          <w:rFonts w:ascii="Times New Roman" w:eastAsia="Times New Roman" w:hAnsi="Times New Roman" w:cs="Times New Roman"/>
+          <w:color w:val="000000"/>
+          <w:kern w:val="0"/>
+          <w14:ligatures w14:val="none"/>
+        </w:rPr>
+        <w:t xml:space="preserve"> </w:t>
+      </w:r>
+      <w:r>
+        <w:rPr>
+          <w:rFonts w:ascii="Times New Roman" w:eastAsia="Times New Roman" w:hAnsi="Times New Roman" w:cs="Times New Roman"/>
+          <w:color w:val="000000"/>
+          <w:kern w:val="0"/>
+          <w14:ligatures w14:val="none"/>
+        </w:rPr>
+        <w:br/>
+      </w:r>
+      <w:r>
+        <w:rPr>
+          <w:rFonts w:ascii="Times New Roman" w:eastAsia="Times New Roman" w:hAnsi="Times New Roman" w:cs="Times New Roman"/>
+          <w:b/>
+          <w:bCs/>
+          <w:color w:val="000000"/>
+          <w:kern w:val="0"/>
+          <w14:ligatures w14:val="none"/>
+        </w:rPr>
+        <w:t>Developer:</w:t>
+      </w:r>
+      <w:r>
+        <w:rPr>
+          <w:rFonts w:ascii="Times New Roman" w:eastAsia="Times New Roman" w:hAnsi="Times New Roman" w:cs="Times New Roman"/>
+          <w:color w:val="000000"/>
+          <w:kern w:val="0"/>
+          <w14:ligatures w14:val="none"/>
+        </w:rPr>
+        <w:t> </w:t>
+      </w:r>
+      <w:r>
+        <w:rPr>
+          <w:rFonts w:ascii="Times New Roman" w:eastAsia="Times New Roman" w:hAnsi="Times New Roman" w:cs="Times New Roman"/>
+          <w:color w:val="000000"/>
+          <w:kern w:val="0"/>
+          <w14:ligatures w14:val="none"/>
+        </w:rPr>
+        <w:t>Caleb Stark</w:t>
+      </w:r>
+      <w:r>
+        <w:rPr>
+          <w:rFonts w:ascii="Times New Roman" w:eastAsia="Times New Roman" w:hAnsi="Times New Roman" w:cs="Times New Roman"/>
+          <w:color w:val="000000"/>
+          <w:kern w:val="0"/>
+          <w14:ligatures w14:val="none"/>
+        </w:rPr>
+        <w:t xml:space="preserve"> </w:t>
+      </w:r>
+      <w:r>
+        <w:rPr>
+          <w:rFonts w:ascii="Times New Roman" w:eastAsia="Times New Roman" w:hAnsi="Times New Roman" w:cs="Times New Roman"/>
+          <w:color w:val="000000"/>
+          <w:kern w:val="0"/>
+          <w14:ligatures w14:val="none"/>
+        </w:rPr>
+        <w:br/>
+      </w:r>
+      <w:r>
+        <w:rPr>
+          <w:rFonts w:ascii="Times New Roman" w:eastAsia="Times New Roman" w:hAnsi="Times New Roman" w:cs="Times New Roman"/>
+          <w:b/>
+          <w:bCs/>
+          <w:color w:val="000000"/>
+          <w:kern w:val="0"/>
+          <w14:ligatures w14:val="none"/>
+        </w:rPr>
+        <w:t>Date tested:</w:t>
+      </w:r>
+      <w:r>
+        <w:rPr>
+          <w:rFonts w:ascii="Times New Roman" w:eastAsia="Times New Roman" w:hAnsi="Times New Roman" w:cs="Times New Roman"/>
+          <w:color w:val="000000"/>
+          <w:kern w:val="0"/>
+          <w14:ligatures w14:val="none"/>
+        </w:rPr>
+        <w:t> 2025/04/2</w:t>
+      </w:r>
+      <w:r>
+        <w:rPr>
+          <w:rFonts w:ascii="Times New Roman" w:eastAsia="Times New Roman" w:hAnsi="Times New Roman" w:cs="Times New Roman"/>
+          <w:color w:val="000000"/>
+          <w:kern w:val="0"/>
+          <w14:ligatures w14:val="none"/>
+        </w:rPr>
+        <w:t>8</w:t>
+      </w:r>
+      <w:r>
+        <w:rPr>
+          <w:rFonts w:ascii="Times New Roman" w:eastAsia="Times New Roman" w:hAnsi="Times New Roman" w:cs="Times New Roman"/>
+          <w:color w:val="000000"/>
+          <w:kern w:val="0"/>
+          <w14:ligatures w14:val="none"/>
+        </w:rPr>
+        <w:br/>
+      </w:r>
+      <w:r>
+        <w:rPr>
+          <w:rFonts w:ascii="Times New Roman" w:eastAsia="Times New Roman" w:hAnsi="Times New Roman" w:cs="Times New Roman"/>
+          <w:b/>
+          <w:bCs/>
+          <w:color w:val="000000"/>
+          <w:kern w:val="0"/>
+          <w14:ligatures w14:val="none"/>
+        </w:rPr>
+        <w:t>Peer tester:</w:t>
+      </w:r>
+      <w:r>
+        <w:rPr>
+          <w:rFonts w:ascii="Times New Roman" w:eastAsia="Times New Roman" w:hAnsi="Times New Roman" w:cs="Times New Roman"/>
+          <w:color w:val="000000"/>
+          <w:kern w:val="0"/>
+          <w14:ligatures w14:val="none"/>
+        </w:rPr>
+        <w:t> </w:t>
+      </w:r>
+      <w:r>
+        <w:rPr>
+          <w:rFonts w:ascii="Times New Roman" w:eastAsia="Times New Roman" w:hAnsi="Times New Roman" w:cs="Times New Roman"/>
+          <w:color w:val="000000"/>
+          <w:kern w:val="0"/>
+          <w14:ligatures w14:val="none"/>
+        </w:rPr>
+        <w:t>Mikalia</w:t>
+      </w:r>
+      <w:r>
+        <w:rPr>
+          <w:rFonts w:ascii="Times New Roman" w:eastAsia="Times New Roman" w:hAnsi="Times New Roman" w:cs="Times New Roman"/>
+          <w:color w:val="000000"/>
+          <w:kern w:val="0"/>
+          <w14:ligatures w14:val="none"/>
+        </w:rPr>
+        <w:br/>
+      </w:r>
+      <w:r>
+        <w:rPr>
+          <w:rFonts w:ascii="Times New Roman" w:eastAsia="Times New Roman" w:hAnsi="Times New Roman" w:cs="Times New Roman"/>
+          <w:b/>
+          <w:bCs/>
+          <w:color w:val="000000"/>
+          <w:kern w:val="0"/>
+          <w14:ligatures w14:val="none"/>
+        </w:rPr>
+        <w:t>Date tested:</w:t>
+      </w:r>
+      <w:r>
+        <w:rPr>
+          <w:rFonts w:ascii="Times New Roman" w:eastAsia="Times New Roman" w:hAnsi="Times New Roman" w:cs="Times New Roman"/>
+          <w:color w:val="000000"/>
+          <w:kern w:val="0"/>
+          <w14:ligatures w14:val="none"/>
+        </w:rPr>
+        <w:t> 2025/04/2</w:t>
+      </w:r>
+      <w:r>
+        <w:rPr>
+          <w:rFonts w:ascii="Times New Roman" w:eastAsia="Times New Roman" w:hAnsi="Times New Roman" w:cs="Times New Roman"/>
+          <w:color w:val="000000"/>
+          <w:kern w:val="0"/>
+          <w14:ligatures w14:val="none"/>
+        </w:rPr>
+        <w:t>8</w:t>
+      </w:r>
+    </w:p>
+    <w:tbl>
+      <w:tblPr>
+        <w:tblStyle w:val="TableGrid"/>
+        <w:tblW w:w="0" w:type="auto"/>
+        <w:tblLook w:val="04A0" w:firstRow="1" w:lastRow="0" w:firstColumn="1" w:lastColumn="0" w:noHBand="0" w:noVBand="1"/>
+      </w:tblPr>
+      <w:tblGrid>
+        <w:gridCol w:w="670"/>
+        <w:gridCol w:w="1318"/>
+        <w:gridCol w:w="1434"/>
+        <w:gridCol w:w="4789"/>
+        <w:gridCol w:w="1139"/>
+      </w:tblGrid>
+      <w:tr>
+        <w:tc>
+          <w:tcPr>
+            <w:tcW w:w="0" w:type="auto"/>
+            <w:hideMark/>
+          </w:tcPr>
+          <w:p>
+            <w:pPr>
+              <w:jc w:val="center"/>
+              <w:rPr>
+                <w:rFonts w:ascii="Times New Roman" w:eastAsia="Times New Roman" w:hAnsi="Times New Roman" w:cs="Times New Roman"/>
+                <w:b/>
+                <w:bCs/>
+                <w:kern w:val="0"/>
+                <w14:ligatures w14:val="none"/>
+              </w:rPr>
+            </w:pPr>
+            <w:r>
+              <w:rPr>
+                <w:rFonts w:ascii="Times New Roman" w:eastAsia="Times New Roman" w:hAnsi="Times New Roman" w:cs="Times New Roman"/>
+                <w:b/>
+                <w:bCs/>
+                <w:kern w:val="0"/>
+                <w14:ligatures w14:val="none"/>
+              </w:rPr>
+              <w:t>Step</w:t>
+            </w:r>
+          </w:p>
+        </w:tc>
+        <w:tc>
+          <w:tcPr>
+            <w:tcW w:w="1755" w:type="dxa"/>
+            <w:hideMark/>
+          </w:tcPr>
+          <w:p>
+            <w:pPr>
+              <w:jc w:val="center"/>
+              <w:rPr>
+                <w:rFonts w:ascii="Times New Roman" w:eastAsia="Times New Roman" w:hAnsi="Times New Roman" w:cs="Times New Roman"/>
+                <w:b/>
+                <w:bCs/>
+                <w:kern w:val="0"/>
+                <w14:ligatures w14:val="none"/>
+              </w:rPr>
+            </w:pPr>
+            <w:r>
+              <w:rPr>
+                <w:rFonts w:ascii="Times New Roman" w:eastAsia="Times New Roman" w:hAnsi="Times New Roman" w:cs="Times New Roman"/>
+                <w:b/>
+                <w:bCs/>
+                <w:kern w:val="0"/>
+                <w14:ligatures w14:val="none"/>
+              </w:rPr>
+              <w:t>Action</w:t>
+            </w:r>
+          </w:p>
+        </w:tc>
+        <w:tc>
+          <w:tcPr>
+            <w:tcW w:w="1980" w:type="dxa"/>
+            <w:hideMark/>
+          </w:tcPr>
+          <w:p>
+            <w:pPr>
+              <w:jc w:val="center"/>
+              <w:rPr>
+                <w:rFonts w:ascii="Times New Roman" w:eastAsia="Times New Roman" w:hAnsi="Times New Roman" w:cs="Times New Roman"/>
+                <w:b/>
+                <w:bCs/>
+                <w:kern w:val="0"/>
+                <w14:ligatures w14:val="none"/>
+              </w:rPr>
+            </w:pPr>
+            <w:r>
+              <w:rPr>
+                <w:rFonts w:ascii="Times New Roman" w:eastAsia="Times New Roman" w:hAnsi="Times New Roman" w:cs="Times New Roman"/>
+                <w:b/>
+                <w:bCs/>
+                <w:kern w:val="0"/>
+                <w14:ligatures w14:val="none"/>
+              </w:rPr>
+              <w:t>Expected Result</w:t>
+            </w:r>
+          </w:p>
+        </w:tc>
+        <w:tc>
+          <w:tcPr>
+            <w:tcW w:w="3780" w:type="dxa"/>
+            <w:hideMark/>
+          </w:tcPr>
+          <w:p>
+            <w:pPr>
+              <w:jc w:val="center"/>
+              <w:rPr>
+                <w:rFonts w:ascii="Times New Roman" w:eastAsia="Times New Roman" w:hAnsi="Times New Roman" w:cs="Times New Roman"/>
+                <w:b/>
+                <w:bCs/>
+                <w:kern w:val="0"/>
+                <w14:ligatures w14:val="none"/>
+              </w:rPr>
+            </w:pPr>
+            <w:r>
+              <w:rPr>
+                <w:rFonts w:ascii="Times New Roman" w:eastAsia="Times New Roman" w:hAnsi="Times New Roman" w:cs="Times New Roman"/>
+                <w:b/>
+                <w:bCs/>
+                <w:kern w:val="0"/>
+                <w14:ligatures w14:val="none"/>
+              </w:rPr>
+              <w:t>Dev Pass/Fail</w:t>
+            </w:r>
+          </w:p>
+        </w:tc>
+        <w:tc>
+          <w:tcPr>
+            <w:tcW w:w="1165" w:type="dxa"/>
+            <w:hideMark/>
+          </w:tcPr>
+          <w:p>
+            <w:pPr>
+              <w:jc w:val="center"/>
+              <w:rPr>
+                <w:rFonts w:ascii="Times New Roman" w:eastAsia="Times New Roman" w:hAnsi="Times New Roman" w:cs="Times New Roman"/>
+                <w:b/>
+                <w:bCs/>
+                <w:kern w:val="0"/>
+                <w14:ligatures w14:val="none"/>
+              </w:rPr>
+            </w:pPr>
+            <w:r>
+              <w:rPr>
+                <w:rFonts w:ascii="Times New Roman" w:eastAsia="Times New Roman" w:hAnsi="Times New Roman" w:cs="Times New Roman"/>
+                <w:b/>
+                <w:bCs/>
+                <w:kern w:val="0"/>
+                <w14:ligatures w14:val="none"/>
+              </w:rPr>
+              <w:t>Tester Pass/Fail</w:t>
+            </w:r>
+          </w:p>
+        </w:tc>
+      </w:tr>
+      <w:tr>
+        <w:tc>
+          <w:tcPr>
+            <w:tcW w:w="0" w:type="auto"/>
+            <w:hideMark/>
+          </w:tcPr>
+          <w:p>
+            <w:pPr>
+              <w:rPr>
+                <w:rFonts w:ascii="Times New Roman" w:eastAsia="Times New Roman" w:hAnsi="Times New Roman" w:cs="Times New Roman"/>
+                <w:kern w:val="0"/>
+                <w14:ligatures w14:val="none"/>
+              </w:rPr>
+            </w:pPr>
+            <w:r>
+              <w:rPr>
+                <w:rFonts w:ascii="Times New Roman" w:eastAsia="Times New Roman" w:hAnsi="Times New Roman" w:cs="Times New Roman"/>
+                <w:kern w:val="0"/>
+                <w14:ligatures w14:val="none"/>
+              </w:rPr>
+              <w:t>1</w:t>
+            </w:r>
+          </w:p>
+        </w:tc>
+        <w:tc>
+          <w:tcPr>
+            <w:tcW w:w="1755" w:type="dxa"/>
+            <w:hideMark/>
+          </w:tcPr>
+          <w:p>
+            <w:pPr>
+              <w:rPr>
+                <w:rFonts w:ascii="Times New Roman" w:eastAsia="Times New Roman" w:hAnsi="Times New Roman" w:cs="Times New Roman"/>
+                <w:kern w:val="0"/>
+                <w14:ligatures w14:val="none"/>
+              </w:rPr>
+            </w:pPr>
+            <w:r>
+              <w:rPr>
+                <w:rFonts w:ascii="Times New Roman" w:eastAsia="Times New Roman" w:hAnsi="Times New Roman" w:cs="Times New Roman"/>
+                <w:kern w:val="0"/>
+                <w14:ligatures w14:val="none"/>
+              </w:rPr>
+              <w:t>Navigate to reservation page</w:t>
+            </w:r>
+          </w:p>
+        </w:tc>
+        <w:tc>
+          <w:tcPr>
+            <w:tcW w:w="1980" w:type="dxa"/>
+            <w:hideMark/>
+          </w:tcPr>
+          <w:p>
+            <w:pPr>
+              <w:rPr>
+                <w:rFonts w:ascii="Times New Roman" w:eastAsia="Times New Roman" w:hAnsi="Times New Roman" w:cs="Times New Roman"/>
+                <w:kern w:val="0"/>
+                <w14:ligatures w14:val="none"/>
+              </w:rPr>
+            </w:pPr>
+            <w:r>
+              <w:rPr>
+                <w:rFonts w:ascii="Times New Roman" w:eastAsia="Times New Roman" w:hAnsi="Times New Roman" w:cs="Times New Roman"/>
+                <w:kern w:val="0"/>
+                <w14:ligatures w14:val="none"/>
+              </w:rPr>
+              <w:t>Page loads successfully</w:t>
+            </w:r>
+          </w:p>
+        </w:tc>
+        <w:tc>
+          <w:tcPr>
+            <w:tcW w:w="3780" w:type="dxa"/>
+            <w:hideMark/>
+          </w:tcPr>
+          <w:p>
+            <w:pPr>
+              <w:rPr>
+                <w:rFonts w:ascii="Times New Roman" w:eastAsia="Times New Roman" w:hAnsi="Times New Roman" w:cs="Times New Roman"/>
+                <w:kern w:val="0"/>
+                <w14:ligatures w14:val="none"/>
+              </w:rPr>
+            </w:pPr>
+            <w:r>
+              <w:rPr>
+                <w:rFonts w:ascii="Times New Roman" w:eastAsia="Times New Roman" w:hAnsi="Times New Roman" w:cs="Times New Roman"/>
+                <w:kern w:val="0"/>
+                <w14:ligatures w14:val="none"/>
+              </w:rPr>
+              <w:t>Yes</w:t>
+            </w:r>
+          </w:p>
+          <w:p>
+            <w:pPr>
+              <w:rPr>
+                <w:rFonts w:ascii="Times New Roman" w:eastAsia="Times New Roman" w:hAnsi="Times New Roman" w:cs="Times New Roman"/>
+                <w:kern w:val="0"/>
+                <w14:ligatures w14:val="none"/>
+              </w:rPr>
+            </w:pPr>
+            <w:r>
+              <w:rPr>
+                <w:rFonts w:ascii="Times New Roman" w:eastAsia="Times New Roman" w:hAnsi="Times New Roman" w:cs="Times New Roman"/>
+                <w:kern w:val="0"/>
+                <w14:ligatures w14:val="none"/>
+              </w:rPr>
+              <w:lastRenderedPageBreak/>
+              <w:drawing>
+                <wp:inline distT="0" distB="0" distL="0" distR="0" wp14:anchorId="3412CE4E" wp14:editId="5C97FBC1">
+                  <wp:extent cx="2904021" cy="1338766"/>
+                  <wp:effectExtent l="0" t="0" r="0" b="0"/>
+                  <wp:docPr id="1815496711" name="Picture 1"/>
+                  <wp:cNvGraphicFramePr>
+                    <a:graphicFrameLocks xmlns:a="http://schemas.openxmlformats.org/drawingml/2006/main" noChangeAspect="1"/>
+                  </wp:cNvGraphicFramePr>
+                  <a:graphic xmlns:a="http://schemas.openxmlformats.org/drawingml/2006/main">
+                    <a:graphicData uri="http://schemas.openxmlformats.org/drawingml/2006/picture">
+                      <pic:pic xmlns:pic="http://schemas.openxmlformats.org/drawingml/2006/picture">
+                        <pic:nvPicPr>
+                          <pic:cNvPr id="1815496711" name=""/>
+                          <pic:cNvPicPr/>
+                        </pic:nvPicPr>
+                        <pic:blipFill>
+                          <a:blip r:embed="rId6"/>
+                          <a:stretch>
+                            <a:fillRect/>
+                          </a:stretch>
+                        </pic:blipFill>
+                        <pic:spPr>
+                          <a:xfrm>
+                            <a:off x="0" y="0"/>
+                            <a:ext cx="2939681" cy="1355205"/>
+                          </a:xfrm>
+                          <a:prstGeom prst="rect">
+                            <a:avLst/>
+                          </a:prstGeom>
+                        </pic:spPr>
+                      </pic:pic>
+                    </a:graphicData>
+                  </a:graphic>
+                </wp:inline>
+              </w:drawing>
+            </w:r>
+          </w:p>
+        </w:tc>
+        <w:tc>
+          <w:tcPr>
+            <w:tcW w:w="1165" w:type="dxa"/>
+            <w:hideMark/>
+          </w:tcPr>
+          <w:p>
+            <w:pPr>
+              <w:rPr>
+                <w:rFonts w:ascii="Times New Roman" w:eastAsia="Times New Roman" w:hAnsi="Times New Roman" w:cs="Times New Roman"/>
+                <w:kern w:val="0"/>
+                <w14:ligatures w14:val="none"/>
+              </w:rPr>
+            </w:pPr>
+            <w:r>
+              <w:rPr>
+                <w:rFonts w:ascii="Times New Roman" w:eastAsia="Times New Roman" w:hAnsi="Times New Roman" w:cs="Times New Roman"/>
+                <w:kern w:val="0"/>
+                <w14:ligatures w14:val="none"/>
+              </w:rPr>
+              <w:lastRenderedPageBreak/>
+              <w:t>Pass</w:t>
+            </w:r>
+          </w:p>
+        </w:tc>
+      </w:tr>
+      <w:tr>
+        <w:tc>
+          <w:tcPr>
+            <w:tcW w:w="0" w:type="auto"/>
+            <w:hideMark/>
+          </w:tcPr>
+          <w:p>
+            <w:pPr>
+              <w:rPr>
+                <w:rFonts w:ascii="Times New Roman" w:eastAsia="Times New Roman" w:hAnsi="Times New Roman" w:cs="Times New Roman"/>
+                <w:kern w:val="0"/>
+                <w14:ligatures w14:val="none"/>
+              </w:rPr>
+            </w:pPr>
+            <w:r>
+              <w:rPr>
+                <w:rFonts w:ascii="Times New Roman" w:eastAsia="Times New Roman" w:hAnsi="Times New Roman" w:cs="Times New Roman"/>
+                <w:kern w:val="0"/>
+                <w14:ligatures w14:val="none"/>
+              </w:rPr>
+              <w:t>2</w:t>
+            </w:r>
+          </w:p>
+        </w:tc>
+        <w:tc>
+          <w:tcPr>
+            <w:tcW w:w="1755" w:type="dxa"/>
+            <w:hideMark/>
+          </w:tcPr>
+          <w:p>
+            <w:pPr>
+              <w:rPr>
+                <w:rFonts w:ascii="Times New Roman" w:eastAsia="Times New Roman" w:hAnsi="Times New Roman" w:cs="Times New Roman"/>
+                <w:kern w:val="0"/>
+                <w14:ligatures w14:val="none"/>
+              </w:rPr>
+            </w:pPr>
+            <w:r>
+              <w:rPr>
+                <w:rFonts w:ascii="Times New Roman" w:eastAsia="Times New Roman" w:hAnsi="Times New Roman" w:cs="Times New Roman"/>
+                <w:kern w:val="0"/>
+                <w14:ligatures w14:val="none"/>
+              </w:rPr>
+              <w:t xml:space="preserve">Select a slip that is not available </w:t>
+            </w:r>
+          </w:p>
+        </w:tc>
+        <w:tc>
+          <w:tcPr>
+            <w:tcW w:w="1980" w:type="dxa"/>
+            <w:hideMark/>
+          </w:tcPr>
+          <w:p>
+            <w:pPr>
+              <w:rPr>
+                <w:rFonts w:ascii="Times New Roman" w:eastAsia="Times New Roman" w:hAnsi="Times New Roman" w:cs="Times New Roman"/>
+                <w:kern w:val="0"/>
+                <w14:ligatures w14:val="none"/>
+              </w:rPr>
+            </w:pPr>
+            <w:r>
+              <w:rPr>
+                <w:rFonts w:ascii="Times New Roman" w:eastAsia="Times New Roman" w:hAnsi="Times New Roman" w:cs="Times New Roman"/>
+                <w:kern w:val="0"/>
+                <w14:ligatures w14:val="none"/>
+              </w:rPr>
+              <w:t>The submit button should indicate adding selection to waitlist.</w:t>
+            </w:r>
+          </w:p>
+        </w:tc>
+        <w:tc>
+          <w:tcPr>
+            <w:tcW w:w="3780" w:type="dxa"/>
+            <w:hideMark/>
+          </w:tcPr>
+          <w:p>
+            <w:pPr>
+              <w:rPr>
+                <w:rFonts w:ascii="Times New Roman" w:eastAsia="Times New Roman" w:hAnsi="Times New Roman" w:cs="Times New Roman"/>
+                <w:kern w:val="0"/>
+                <w14:ligatures w14:val="none"/>
+              </w:rPr>
+            </w:pPr>
+            <w:r>
+              <w:rPr>
+                <w:rFonts w:ascii="Times New Roman" w:eastAsia="Times New Roman" w:hAnsi="Times New Roman" w:cs="Times New Roman"/>
+                <w:kern w:val="0"/>
+                <w14:ligatures w14:val="none"/>
+              </w:rPr>
+              <w:t>Yes</w:t>
+            </w:r>
+          </w:p>
+          <w:p>
+            <w:pPr>
+              <w:rPr>
+                <w:rFonts w:ascii="Times New Roman" w:eastAsia="Times New Roman" w:hAnsi="Times New Roman" w:cs="Times New Roman"/>
+                <w:kern w:val="0"/>
+                <w14:ligatures w14:val="none"/>
+              </w:rPr>
+            </w:pPr>
+            <w:r>
+              <w:rPr>
+                <w:rFonts w:ascii="Times New Roman" w:eastAsia="Times New Roman" w:hAnsi="Times New Roman" w:cs="Times New Roman"/>
+                <w:kern w:val="0"/>
+                <w14:ligatures w14:val="none"/>
+              </w:rPr>
+              <w:drawing>
+                <wp:inline distT="0" distB="0" distL="0" distR="0" wp14:anchorId="16F0641C" wp14:editId="57DB05CF">
+                  <wp:extent cx="2895600" cy="1313229"/>
+                  <wp:effectExtent l="0" t="0" r="0" b="1270"/>
+                  <wp:docPr id="1113126260" name="Picture 1"/>
+                  <wp:cNvGraphicFramePr>
+                    <a:graphicFrameLocks xmlns:a="http://schemas.openxmlformats.org/drawingml/2006/main" noChangeAspect="1"/>
+                  </wp:cNvGraphicFramePr>
+                  <a:graphic xmlns:a="http://schemas.openxmlformats.org/drawingml/2006/main">
+                    <a:graphicData uri="http://schemas.openxmlformats.org/drawingml/2006/picture">
+                      <pic:pic xmlns:pic="http://schemas.openxmlformats.org/drawingml/2006/picture">
+                        <pic:nvPicPr>
+                          <pic:cNvPr id="1113126260" name=""/>
+                          <pic:cNvPicPr/>
+                        </pic:nvPicPr>
+                        <pic:blipFill>
+                          <a:blip r:embed="rId7"/>
+                          <a:stretch>
+                            <a:fillRect/>
+                          </a:stretch>
+                        </pic:blipFill>
+                        <pic:spPr>
+                          <a:xfrm>
+                            <a:off x="0" y="0"/>
+                            <a:ext cx="2906954" cy="1318378"/>
+                          </a:xfrm>
+                          <a:prstGeom prst="rect">
+                            <a:avLst/>
+                          </a:prstGeom>
+                        </pic:spPr>
+                      </pic:pic>
+                    </a:graphicData>
+                  </a:graphic>
+                </wp:inline>
+              </w:drawing>
+            </w:r>
+          </w:p>
+        </w:tc>
+        <w:tc>
+          <w:tcPr>
+            <w:tcW w:w="1165" w:type="dxa"/>
+            <w:hideMark/>
+          </w:tcPr>
+          <w:p>
+            <w:pPr>
+              <w:rPr>
+                <w:rFonts w:ascii="Times New Roman" w:eastAsia="Times New Roman" w:hAnsi="Times New Roman" w:cs="Times New Roman"/>
+                <w:kern w:val="0"/>
+                <w14:ligatures w14:val="none"/>
+              </w:rPr>
+            </w:pPr>
+            <w:r>
+              <w:rPr>
+                <w:rFonts w:ascii="Times New Roman" w:eastAsia="Times New Roman" w:hAnsi="Times New Roman" w:cs="Times New Roman"/>
+                <w:kern w:val="0"/>
+                <w14:ligatures w14:val="none"/>
+              </w:rPr>
+              <w:t>Pass</w:t>
+            </w:r>
+          </w:p>
+        </w:tc>
+      </w:tr>
+      <w:tr>
+        <w:tc>
+          <w:tcPr>
+            <w:tcW w:w="0" w:type="auto"/>
+            <w:hideMark/>
+          </w:tcPr>
+          <w:p>
+            <w:pPr>
+              <w:rPr>
+                <w:rFonts w:ascii="Times New Roman" w:eastAsia="Times New Roman" w:hAnsi="Times New Roman" w:cs="Times New Roman"/>
+                <w:kern w:val="0"/>
+                <w14:ligatures w14:val="none"/>
+              </w:rPr>
+            </w:pPr>
+            <w:r>
+              <w:rPr>
+                <w:rFonts w:ascii="Times New Roman" w:eastAsia="Times New Roman" w:hAnsi="Times New Roman" w:cs="Times New Roman"/>
+                <w:kern w:val="0"/>
+                <w14:ligatures w14:val="none"/>
+              </w:rPr>
+              <w:t>3</w:t>
+            </w:r>
+          </w:p>
+        </w:tc>
+        <w:tc>
+          <w:tcPr>
+            <w:tcW w:w="1755" w:type="dxa"/>
+            <w:hideMark/>
+          </w:tcPr>
+          <w:p>
+            <w:pPr>
+              <w:rPr>
+                <w:rFonts w:ascii="Times New Roman" w:eastAsia="Times New Roman" w:hAnsi="Times New Roman" w:cs="Times New Roman"/>
+                <w:kern w:val="0"/>
+                <w14:ligatures w14:val="none"/>
+              </w:rPr>
+            </w:pPr>
+            <w:r>
+              <w:rPr>
+                <w:rFonts w:ascii="Times New Roman" w:eastAsia="Times New Roman" w:hAnsi="Times New Roman" w:cs="Times New Roman"/>
+                <w:kern w:val="0"/>
+                <w14:ligatures w14:val="none"/>
+              </w:rPr>
+              <w:t>Click "Submit" button</w:t>
+            </w:r>
+          </w:p>
+        </w:tc>
+        <w:tc>
+          <w:tcPr>
+            <w:tcW w:w="1980" w:type="dxa"/>
+            <w:hideMark/>
+          </w:tcPr>
+          <w:p>
+            <w:pPr>
+              <w:rPr>
+                <w:rFonts w:ascii="Times New Roman" w:eastAsia="Times New Roman" w:hAnsi="Times New Roman" w:cs="Times New Roman"/>
+                <w:kern w:val="0"/>
+                <w14:ligatures w14:val="none"/>
+              </w:rPr>
+            </w:pPr>
+            <w:r>
+              <w:rPr>
+                <w:rFonts w:ascii="Times New Roman" w:eastAsia="Times New Roman" w:hAnsi="Times New Roman" w:cs="Times New Roman"/>
+                <w:kern w:val="0"/>
+                <w14:ligatures w14:val="none"/>
+              </w:rPr>
+              <w:t xml:space="preserve">Should be added to wait list successfully </w:t>
+            </w:r>
+          </w:p>
+        </w:tc>
+        <w:tc>
+          <w:tcPr>
+            <w:tcW w:w="3780" w:type="dxa"/>
+            <w:hideMark/>
+          </w:tcPr>
+          <w:p>
+            <w:pPr>
+              <w:rPr>
+                <w:rFonts w:ascii="Times New Roman" w:eastAsia="Times New Roman" w:hAnsi="Times New Roman" w:cs="Times New Roman"/>
+                <w:kern w:val="0"/>
+                <w14:ligatures w14:val="none"/>
+              </w:rPr>
+            </w:pPr>
+            <w:r>
+              <w:rPr>
+                <w:rFonts w:ascii="Times New Roman" w:eastAsia="Times New Roman" w:hAnsi="Times New Roman" w:cs="Times New Roman"/>
+                <w:kern w:val="0"/>
+                <w14:ligatures w14:val="none"/>
+              </w:rPr>
+              <w:t>Yes</w:t>
+            </w:r>
+          </w:p>
+          <w:p>
+            <w:pPr>
+              <w:rPr>
+                <w:rFonts w:ascii="Times New Roman" w:eastAsia="Times New Roman" w:hAnsi="Times New Roman" w:cs="Times New Roman"/>
+                <w:kern w:val="0"/>
+                <w14:ligatures w14:val="none"/>
+              </w:rPr>
+            </w:pPr>
+            <w:r>
+              <w:rPr>
+                <w:rFonts w:ascii="Times New Roman" w:eastAsia="Times New Roman" w:hAnsi="Times New Roman" w:cs="Times New Roman"/>
+                <w:kern w:val="0"/>
+                <w14:ligatures w14:val="none"/>
+              </w:rPr>
+              <w:drawing>
+                <wp:inline distT="0" distB="0" distL="0" distR="0" wp14:anchorId="7FA31F92" wp14:editId="62EFD265">
+                  <wp:extent cx="2886075" cy="1254815"/>
+                  <wp:effectExtent l="0" t="0" r="0" b="2540"/>
+                  <wp:docPr id="149765726" name="Picture 1"/>
+                  <wp:cNvGraphicFramePr>
+                    <a:graphicFrameLocks xmlns:a="http://schemas.openxmlformats.org/drawingml/2006/main" noChangeAspect="1"/>
+                  </wp:cNvGraphicFramePr>
+                  <a:graphic xmlns:a="http://schemas.openxmlformats.org/drawingml/2006/main">
+                    <a:graphicData uri="http://schemas.openxmlformats.org/drawingml/2006/picture">
+                      <pic:pic xmlns:pic="http://schemas.openxmlformats.org/drawingml/2006/picture">
+                        <pic:nvPicPr>
+                          <pic:cNvPr id="149765726" name=""/>
+                          <pic:cNvPicPr/>
+                        </pic:nvPicPr>
+                        <pic:blipFill>
+                          <a:blip r:embed="rId8"/>
+                          <a:stretch>
+                            <a:fillRect/>
+                          </a:stretch>
+                        </pic:blipFill>
+                        <pic:spPr>
+                          <a:xfrm>
+                            <a:off x="0" y="0"/>
+                            <a:ext cx="2903712" cy="1262483"/>
+                          </a:xfrm>
+                          <a:prstGeom prst="rect">
+                            <a:avLst/>
+                          </a:prstGeom>
+                        </pic:spPr>
+                      </pic:pic>
+                    </a:graphicData>
+                  </a:graphic>
+                </wp:inline>
+              </w:drawing>
+            </w:r>
+          </w:p>
+        </w:tc>
+        <w:tc>
+          <w:tcPr>
+            <w:tcW w:w="1165" w:type="dxa"/>
+            <w:hideMark/>
+          </w:tcPr>
+          <w:p>
+            <w:pPr>
+              <w:rPr>
+                <w:rFonts w:ascii="Times New Roman" w:eastAsia="Times New Roman" w:hAnsi="Times New Roman" w:cs="Times New Roman"/>
+                <w:kern w:val="0"/>
+                <w14:ligatures w14:val="none"/>
+              </w:rPr>
+            </w:pPr>
+            <w:r>
+              <w:rPr>
+                <w:rFonts w:ascii="Times New Roman" w:eastAsia="Times New Roman" w:hAnsi="Times New Roman" w:cs="Times New Roman"/>
+                <w:kern w:val="0"/>
+                <w14:ligatures w14:val="none"/>
+              </w:rPr>
+              <w:t>Pass</w:t>
+            </w:r>
+          </w:p>
+        </w:tc>
+      </w:tr>
+    </w:tbl>
+    <w:p>
+      <w:pPr>
+        <w:spacing w:after="0" w:line="240" w:lineRule="auto"/>
+        <w:rPr>
+          <w:rFonts w:ascii="Times New Roman" w:eastAsia="Times New Roman" w:hAnsi="Times New Roman" w:cs="Times New Roman"/>
+          <w:kern w:val="0"/>
+          <w14:ligatures w14:val="none"/>
+        </w:rPr>
+      </w:pPr>
+      <w:r>
+        <w:rPr>
+          <w:rFonts w:ascii="Times New Roman" w:eastAsia="Times New Roman" w:hAnsi="Times New Roman" w:cs="Times New Roman"/>
+          <w:noProof/>
+          <w:kern w:val="0"/>
+        </w:rPr>
         <w:pict w14:anchorId="2FFF9B6D">
-          <v:rect id="_x0000_i1025" alt="" style="width:468pt;height:.05pt;mso-width-percent:0;mso-height-percent:0;mso-width-percent:0;mso-height-percent:0" o:hralign="center" o:hrstd="t" o:hr="t" fillcolor="#a0a0a0" stroked="f"/>
+          <v:rect id="_x0000_i1026" alt="" style="width:468pt;height:.05pt;mso-width-percent:0;mso-height-percent:0;mso-width-percent:0;mso-height-percent:0" o:hralign="center" o:hrstd="t" o:hr="t" fillcolor="#a0a0a0" stroked="f"/>
         </w:pict>
       </w:r>
     </w:p>

</xml_diff>